<commit_message>
Mise à jour du protocole.
</commit_message>
<xml_diff>
--- a/Protocole.docx
+++ b/Protocole.docx
@@ -29,15 +29,19 @@
       <w:r>
         <w:t xml:space="preserve">AUTH (String pseudo, String </w:t>
       </w:r>
+      <w:proofErr w:type="spellStart"/>
       <w:r>
         <w:t>hashPassword</w:t>
       </w:r>
+      <w:proofErr w:type="spellEnd"/>
       <w:r>
         <w:t xml:space="preserve">) : </w:t>
       </w:r>
+      <w:proofErr w:type="spellStart"/>
       <w:r>
         <w:t>Json</w:t>
       </w:r>
+      <w:proofErr w:type="spellEnd"/>
       <w:r>
         <w:t xml:space="preserve"> =&gt;  </w:t>
       </w:r>
@@ -57,10 +61,23 @@
         <w:t>REGISTER (</w:t>
       </w:r>
       <w:r>
-        <w:t>String pseudo, String hashPassword</w:t>
-      </w:r>
-      <w:r>
-        <w:t>) : Json =&gt; inscription d’un utilisateur.</w:t>
+        <w:t xml:space="preserve">String pseudo, String </w:t>
+      </w:r>
+      <w:proofErr w:type="spellStart"/>
+      <w:r>
+        <w:t>hashPassword</w:t>
+      </w:r>
+      <w:proofErr w:type="spellEnd"/>
+      <w:r>
+        <w:t xml:space="preserve">) : </w:t>
+      </w:r>
+      <w:proofErr w:type="spellStart"/>
+      <w:r>
+        <w:t>Json</w:t>
+      </w:r>
+      <w:proofErr w:type="spellEnd"/>
+      <w:r>
+        <w:t xml:space="preserve"> =&gt; inscription d’un utilisateur.</w:t>
       </w:r>
     </w:p>
     <w:p>
@@ -78,7 +95,15 @@
         <w:t xml:space="preserve">() </w:t>
       </w:r>
       <w:r>
-        <w:t>: JSon =&gt; demande de la liste des parties disponibles.</w:t>
+        <w:t xml:space="preserve">: </w:t>
+      </w:r>
+      <w:proofErr w:type="spellStart"/>
+      <w:r>
+        <w:t>JSon</w:t>
+      </w:r>
+      <w:proofErr w:type="spellEnd"/>
+      <w:r>
+        <w:t xml:space="preserve"> =&gt; demande de la liste des parties disponibles.</w:t>
       </w:r>
     </w:p>
     <w:p>
@@ -138,25 +163,97 @@
         </w:numPr>
       </w:pPr>
       <w:r>
-        <w:t>CREATE (String nom, int nbJoueurs, int difficulte, int nbCases) :</w:t>
-      </w:r>
-      <w:r>
-        <w:t xml:space="preserve"> Json =&gt; créer une partie.</w:t>
-      </w:r>
-    </w:p>
-    <w:p>
-      <w:pPr>
-        <w:pStyle w:val="Paragraphedeliste"/>
-        <w:numPr>
-          <w:ilvl w:val="0"/>
-          <w:numId w:val="1"/>
-        </w:numPr>
-      </w:pPr>
-      <w:r>
-        <w:t>JOIN (String nomPartie) :</w:t>
-      </w:r>
-      <w:r>
-        <w:t xml:space="preserve"> JSon =&gt; rejoindre une partie.</w:t>
+        <w:t xml:space="preserve">CREATE (String nom, </w:t>
+      </w:r>
+      <w:proofErr w:type="spellStart"/>
+      <w:r>
+        <w:t>int</w:t>
+      </w:r>
+      <w:proofErr w:type="spellEnd"/>
+      <w:r>
+        <w:t xml:space="preserve"> </w:t>
+      </w:r>
+      <w:proofErr w:type="spellStart"/>
+      <w:r>
+        <w:t>nbJoueurs</w:t>
+      </w:r>
+      <w:proofErr w:type="spellEnd"/>
+      <w:r>
+        <w:t xml:space="preserve">, </w:t>
+      </w:r>
+      <w:proofErr w:type="spellStart"/>
+      <w:r>
+        <w:t>int</w:t>
+      </w:r>
+      <w:proofErr w:type="spellEnd"/>
+      <w:r>
+        <w:t xml:space="preserve"> </w:t>
+      </w:r>
+      <w:proofErr w:type="spellStart"/>
+      <w:r>
+        <w:t>difficulte</w:t>
+      </w:r>
+      <w:proofErr w:type="spellEnd"/>
+      <w:r>
+        <w:t xml:space="preserve">, </w:t>
+      </w:r>
+      <w:proofErr w:type="spellStart"/>
+      <w:r>
+        <w:t>int</w:t>
+      </w:r>
+      <w:proofErr w:type="spellEnd"/>
+      <w:r>
+        <w:t xml:space="preserve"> </w:t>
+      </w:r>
+      <w:proofErr w:type="spellStart"/>
+      <w:r>
+        <w:t>nbCases</w:t>
+      </w:r>
+      <w:proofErr w:type="spellEnd"/>
+      <w:r>
+        <w:t>) :</w:t>
+      </w:r>
+      <w:r>
+        <w:t xml:space="preserve"> </w:t>
+      </w:r>
+      <w:proofErr w:type="spellStart"/>
+      <w:r>
+        <w:t>Json</w:t>
+      </w:r>
+      <w:proofErr w:type="spellEnd"/>
+      <w:r>
+        <w:t xml:space="preserve"> =&gt; créer une partie.</w:t>
+      </w:r>
+    </w:p>
+    <w:p>
+      <w:pPr>
+        <w:pStyle w:val="Paragraphedeliste"/>
+        <w:numPr>
+          <w:ilvl w:val="0"/>
+          <w:numId w:val="1"/>
+        </w:numPr>
+      </w:pPr>
+      <w:r>
+        <w:t xml:space="preserve">JOIN (String </w:t>
+      </w:r>
+      <w:proofErr w:type="spellStart"/>
+      <w:r>
+        <w:t>nomPartie</w:t>
+      </w:r>
+      <w:proofErr w:type="spellEnd"/>
+      <w:r>
+        <w:t>) :</w:t>
+      </w:r>
+      <w:r>
+        <w:t xml:space="preserve"> </w:t>
+      </w:r>
+      <w:proofErr w:type="spellStart"/>
+      <w:r>
+        <w:t>JSon</w:t>
+      </w:r>
+      <w:proofErr w:type="spellEnd"/>
+      <w:r>
+        <w:t xml:space="preserve"> =&gt; rejoindre une partie.</w:t>
       </w:r>
     </w:p>
     <w:p>
@@ -177,7 +274,15 @@
         <w:t>:</w:t>
       </w:r>
       <w:r>
-        <w:t xml:space="preserve"> JSon =&gt; arrêt de la partie (utilisable par l’administrateur uniquement).</w:t>
+        <w:t xml:space="preserve"> </w:t>
+      </w:r>
+      <w:proofErr w:type="spellStart"/>
+      <w:r>
+        <w:t>JSon</w:t>
+      </w:r>
+      <w:proofErr w:type="spellEnd"/>
+      <w:r>
+        <w:t xml:space="preserve"> =&gt; arrêt de la partie (utilisable par l’administrateur uniquement).</w:t>
       </w:r>
     </w:p>
     <w:p>
@@ -195,7 +300,15 @@
         <w:t xml:space="preserve">() </w:t>
       </w:r>
       <w:r>
-        <w:t>: JSon =&gt; commencer la partie en attente.</w:t>
+        <w:t xml:space="preserve">: </w:t>
+      </w:r>
+      <w:proofErr w:type="spellStart"/>
+      <w:r>
+        <w:t>JSon</w:t>
+      </w:r>
+      <w:proofErr w:type="spellEnd"/>
+      <w:r>
+        <w:t xml:space="preserve"> =&gt; commencer la partie en attente.</w:t>
       </w:r>
     </w:p>
     <w:p>
@@ -213,7 +326,15 @@
         <w:t xml:space="preserve">() </w:t>
       </w:r>
       <w:r>
-        <w:t xml:space="preserve">: JSon =&gt; faire une demande de </w:t>
+        <w:t xml:space="preserve">: </w:t>
+      </w:r>
+      <w:proofErr w:type="spellStart"/>
+      <w:r>
+        <w:t>JSon</w:t>
+      </w:r>
+      <w:proofErr w:type="spellEnd"/>
+      <w:r>
+        <w:t xml:space="preserve"> =&gt; faire une demande de </w:t>
       </w:r>
       <w:r>
         <w:t>lancer</w:t>
@@ -231,10 +352,31 @@
         </w:numPr>
       </w:pPr>
       <w:r>
-        <w:t xml:space="preserve">CHOOSE_GAME (int idGame) : </w:t>
-      </w:r>
-      <w:r>
-        <w:t xml:space="preserve">JSon =&gt; </w:t>
+        <w:t>CHOOSE_GAME (</w:t>
+      </w:r>
+      <w:proofErr w:type="spellStart"/>
+      <w:r>
+        <w:t>int</w:t>
+      </w:r>
+      <w:proofErr w:type="spellEnd"/>
+      <w:r>
+        <w:t xml:space="preserve"> </w:t>
+      </w:r>
+      <w:proofErr w:type="spellStart"/>
+      <w:r>
+        <w:t>idGame</w:t>
+      </w:r>
+      <w:proofErr w:type="spellEnd"/>
+      <w:r>
+        <w:t xml:space="preserve">) : </w:t>
+      </w:r>
+      <w:proofErr w:type="spellStart"/>
+      <w:r>
+        <w:t>JSon</w:t>
+      </w:r>
+      <w:proofErr w:type="spellEnd"/>
+      <w:r>
+        <w:t xml:space="preserve"> =&gt; </w:t>
       </w:r>
       <w:r>
         <w:t>sélection du mini-jeu.</w:t>
@@ -249,10 +391,23 @@
         </w:numPr>
       </w:pPr>
       <w:r>
-        <w:t xml:space="preserve">SEND_RESULT (int score) : </w:t>
-      </w:r>
-      <w:r>
-        <w:t xml:space="preserve">JSon =&gt; </w:t>
+        <w:t>SEND_RESULT (</w:t>
+      </w:r>
+      <w:proofErr w:type="spellStart"/>
+      <w:r>
+        <w:t>int</w:t>
+      </w:r>
+      <w:proofErr w:type="spellEnd"/>
+      <w:r>
+        <w:t xml:space="preserve"> score) : </w:t>
+      </w:r>
+      <w:proofErr w:type="spellStart"/>
+      <w:r>
+        <w:t>JSon</w:t>
+      </w:r>
+      <w:proofErr w:type="spellEnd"/>
+      <w:r>
+        <w:t xml:space="preserve"> =&gt; </w:t>
       </w:r>
       <w:r>
         <w:t>envoi du résultat du mini-jeu.</w:t>
@@ -276,8 +431,21 @@
         </w:numPr>
       </w:pPr>
       <w:r>
-        <w:t>NEW_PLAYER (String nomJoueur) : JSon</w:t>
-      </w:r>
+        <w:t xml:space="preserve">NEW_PLAYER (String </w:t>
+      </w:r>
+      <w:proofErr w:type="spellStart"/>
+      <w:r>
+        <w:t>nomJoueur</w:t>
+      </w:r>
+      <w:proofErr w:type="spellEnd"/>
+      <w:r>
+        <w:t xml:space="preserve">) : </w:t>
+      </w:r>
+      <w:proofErr w:type="spellStart"/>
+      <w:r>
+        <w:t>JSon</w:t>
+      </w:r>
+      <w:proofErr w:type="spellEnd"/>
     </w:p>
     <w:p>
       <w:pPr>
@@ -291,46 +459,110 @@
         <w:t>BEGIN </w:t>
       </w:r>
       <w:r>
-        <w:t xml:space="preserve">(int difficulty) </w:t>
-      </w:r>
-      <w:r>
-        <w:t>: JSon =&gt; indique aux clients que le jeu peut commencer.</w:t>
-      </w:r>
-    </w:p>
-    <w:p>
-      <w:pPr>
-        <w:pStyle w:val="Paragraphedeliste"/>
-        <w:numPr>
-          <w:ilvl w:val="0"/>
-          <w:numId w:val="1"/>
-        </w:numPr>
-      </w:pPr>
-      <w:r>
-        <w:t>DICE (String nomJoueur) : J</w:t>
+        <w:t>(</w:t>
+      </w:r>
+      <w:proofErr w:type="spellStart"/>
+      <w:r>
+        <w:t>int</w:t>
+      </w:r>
+      <w:proofErr w:type="spellEnd"/>
+      <w:r>
+        <w:t xml:space="preserve"> </w:t>
+      </w:r>
+      <w:proofErr w:type="spellStart"/>
+      <w:r>
+        <w:t>difficulty</w:t>
+      </w:r>
+      <w:proofErr w:type="spellEnd"/>
+      <w:r>
+        <w:t xml:space="preserve">) </w:t>
+      </w:r>
+      <w:r>
+        <w:t xml:space="preserve">: </w:t>
+      </w:r>
+      <w:proofErr w:type="spellStart"/>
+      <w:r>
+        <w:t>JSon</w:t>
+      </w:r>
+      <w:proofErr w:type="spellEnd"/>
+      <w:r>
+        <w:t xml:space="preserve"> =&gt; indique aux clients que le jeu peut commencer.</w:t>
+      </w:r>
+    </w:p>
+    <w:p>
+      <w:pPr>
+        <w:pStyle w:val="Paragraphedeliste"/>
+        <w:numPr>
+          <w:ilvl w:val="0"/>
+          <w:numId w:val="1"/>
+        </w:numPr>
+      </w:pPr>
+      <w:r>
+        <w:t xml:space="preserve">DICE (String </w:t>
+      </w:r>
+      <w:proofErr w:type="spellStart"/>
+      <w:r>
+        <w:t>nomJoueur</w:t>
+      </w:r>
+      <w:proofErr w:type="spellEnd"/>
+      <w:r>
+        <w:t xml:space="preserve">) : </w:t>
+      </w:r>
+      <w:proofErr w:type="spellStart"/>
+      <w:r>
+        <w:t>J</w:t>
       </w:r>
       <w:r>
         <w:t>S</w:t>
       </w:r>
       <w:r>
-        <w:t>on =&gt; indique qui doit lancer le dé (envoyé à tout le monde).</w:t>
-      </w:r>
-    </w:p>
-    <w:p>
-      <w:pPr>
-        <w:pStyle w:val="Paragraphedeliste"/>
-        <w:numPr>
-          <w:ilvl w:val="0"/>
-          <w:numId w:val="1"/>
-        </w:numPr>
-      </w:pPr>
-      <w:r>
-        <w:t>MVT (int nbSquare) :</w:t>
-      </w:r>
-      <w:r>
-        <w:t xml:space="preserve"> JS</w:t>
-      </w:r>
-      <w:r>
-        <w:t>on =&gt; indique le nombre de case dont le joueur doit avancer.</w:t>
+        <w:t>on</w:t>
+      </w:r>
+      <w:proofErr w:type="spellEnd"/>
+      <w:r>
+        <w:t xml:space="preserve"> =&gt; indique qui doit lancer le dé (envoyé à tout le monde).</w:t>
+      </w:r>
+    </w:p>
+    <w:p>
+      <w:pPr>
+        <w:pStyle w:val="Paragraphedeliste"/>
+        <w:numPr>
+          <w:ilvl w:val="0"/>
+          <w:numId w:val="1"/>
+        </w:numPr>
+      </w:pPr>
+      <w:r>
+        <w:t>MVT (</w:t>
+      </w:r>
+      <w:proofErr w:type="spellStart"/>
+      <w:r>
+        <w:t>int</w:t>
+      </w:r>
+      <w:proofErr w:type="spellEnd"/>
+      <w:r>
+        <w:t xml:space="preserve"> </w:t>
+      </w:r>
+      <w:proofErr w:type="spellStart"/>
+      <w:r>
+        <w:t>nbSquare</w:t>
+      </w:r>
+      <w:proofErr w:type="spellEnd"/>
+      <w:r>
+        <w:t>) :</w:t>
+      </w:r>
+      <w:r>
+        <w:t xml:space="preserve"> </w:t>
+      </w:r>
+      <w:proofErr w:type="spellStart"/>
+      <w:r>
+        <w:t>JS</w:t>
+      </w:r>
+      <w:r>
+        <w:t>on</w:t>
+      </w:r>
+      <w:proofErr w:type="spellEnd"/>
+      <w:r>
+        <w:t xml:space="preserve"> =&gt; indique le nombre de case dont le joueur doit avancer.</w:t>
       </w:r>
     </w:p>
     <w:p>
@@ -344,11 +576,37 @@
       <w:r>
         <w:t>SELECT_GAME (</w:t>
       </w:r>
-      <w:r>
-        <w:t>Map&lt;int, String&gt; games</w:t>
-      </w:r>
-      <w:r>
-        <w:t>) : JSon  =&gt; indique qu’un client doit choisir un mini-jeu.</w:t>
+      <w:proofErr w:type="spellStart"/>
+      <w:r>
+        <w:t>Map</w:t>
+      </w:r>
+      <w:proofErr w:type="spellEnd"/>
+      <w:r>
+        <w:t>&lt;</w:t>
+      </w:r>
+      <w:proofErr w:type="spellStart"/>
+      <w:r>
+        <w:t>int</w:t>
+      </w:r>
+      <w:proofErr w:type="spellEnd"/>
+      <w:r>
+        <w:t xml:space="preserve">, String&gt; </w:t>
+      </w:r>
+      <w:proofErr w:type="spellStart"/>
+      <w:r>
+        <w:t>games</w:t>
+      </w:r>
+      <w:proofErr w:type="spellEnd"/>
+      <w:r>
+        <w:t xml:space="preserve">) : </w:t>
+      </w:r>
+      <w:proofErr w:type="spellStart"/>
+      <w:r>
+        <w:t>JSon</w:t>
+      </w:r>
+      <w:proofErr w:type="spellEnd"/>
+      <w:r>
+        <w:t xml:space="preserve">  =&gt; indique qu’un client doit choisir un mini-jeu.</w:t>
       </w:r>
     </w:p>
     <w:p>
@@ -362,29 +620,90 @@
       <w:r>
         <w:t>START_GAME (</w:t>
       </w:r>
-      <w:r>
-        <w:t>int code, int seed) : JSon =&gt; indique que le mini-jeu peut commencer.</w:t>
-      </w:r>
-    </w:p>
-    <w:p>
-      <w:pPr>
-        <w:pStyle w:val="Paragraphedeliste"/>
-        <w:numPr>
-          <w:ilvl w:val="0"/>
-          <w:numId w:val="1"/>
-        </w:numPr>
-      </w:pPr>
-      <w:r>
-        <w:t>WINNER_GAME (String nomJoueur, int scote)</w:t>
+      <w:proofErr w:type="spellStart"/>
+      <w:r>
+        <w:t>int</w:t>
+      </w:r>
+      <w:proofErr w:type="spellEnd"/>
+      <w:r>
+        <w:t xml:space="preserve"> code, </w:t>
+      </w:r>
+      <w:proofErr w:type="spellStart"/>
+      <w:r>
+        <w:t>int</w:t>
+      </w:r>
+      <w:proofErr w:type="spellEnd"/>
+      <w:r>
+        <w:t xml:space="preserve"> </w:t>
+      </w:r>
+      <w:proofErr w:type="spellStart"/>
+      <w:r>
+        <w:t>seed</w:t>
+      </w:r>
+      <w:proofErr w:type="spellEnd"/>
+      <w:r>
+        <w:t xml:space="preserve">) : </w:t>
+      </w:r>
+      <w:proofErr w:type="spellStart"/>
+      <w:r>
+        <w:t>JSon</w:t>
+      </w:r>
+      <w:proofErr w:type="spellEnd"/>
+      <w:r>
+        <w:t xml:space="preserve"> =&gt; indique que le mini-jeu peut commencer.</w:t>
+      </w:r>
+    </w:p>
+    <w:p>
+      <w:pPr>
+        <w:pStyle w:val="Paragraphedeliste"/>
+        <w:numPr>
+          <w:ilvl w:val="0"/>
+          <w:numId w:val="1"/>
+        </w:numPr>
+      </w:pPr>
+      <w:r>
+        <w:t xml:space="preserve">WINNER_GAME (String </w:t>
+      </w:r>
+      <w:proofErr w:type="spellStart"/>
+      <w:r>
+        <w:t>nomJoueur</w:t>
+      </w:r>
+      <w:proofErr w:type="spellEnd"/>
+      <w:r>
+        <w:t xml:space="preserve">, </w:t>
+      </w:r>
+      <w:proofErr w:type="spellStart"/>
+      <w:r>
+        <w:t>int</w:t>
+      </w:r>
+      <w:proofErr w:type="spellEnd"/>
+      <w:r>
+        <w:t xml:space="preserve"> </w:t>
+      </w:r>
+      <w:proofErr w:type="spellStart"/>
+      <w:r>
+        <w:t>scote</w:t>
+      </w:r>
+      <w:proofErr w:type="spellEnd"/>
+      <w:r>
+        <w:t>)</w:t>
       </w:r>
       <w:r>
         <w:t> :</w:t>
       </w:r>
       <w:r>
-        <w:t xml:space="preserve"> JS</w:t>
-      </w:r>
-      <w:r>
-        <w:t xml:space="preserve">on </w:t>
+        <w:t xml:space="preserve"> </w:t>
+      </w:r>
+      <w:proofErr w:type="spellStart"/>
+      <w:r>
+        <w:t>JS</w:t>
+      </w:r>
+      <w:r>
+        <w:t>on</w:t>
+      </w:r>
+      <w:proofErr w:type="spellEnd"/>
+      <w:r>
+        <w:t xml:space="preserve"> </w:t>
       </w:r>
       <w:r>
         <w:t>=&gt; indique le gagnant du mini-jeu.</w:t>
@@ -399,13 +718,26 @@
         </w:numPr>
       </w:pPr>
       <w:r>
-        <w:t xml:space="preserve">WINNER (String nomJoueur) : </w:t>
-      </w:r>
+        <w:t xml:space="preserve">WINNER (String </w:t>
+      </w:r>
+      <w:proofErr w:type="spellStart"/>
+      <w:r>
+        <w:t>nomJoueur</w:t>
+      </w:r>
+      <w:proofErr w:type="spellEnd"/>
+      <w:r>
+        <w:t xml:space="preserve">) : </w:t>
+      </w:r>
+      <w:proofErr w:type="spellStart"/>
       <w:r>
         <w:t>JS</w:t>
       </w:r>
       <w:r>
-        <w:t xml:space="preserve">on =&gt; </w:t>
+        <w:t>on</w:t>
+      </w:r>
+      <w:proofErr w:type="spellEnd"/>
+      <w:r>
+        <w:t xml:space="preserve"> =&gt; </w:t>
       </w:r>
       <w:r>
         <w:t>indique le nom du joueur qui a gagné la partie (les clients stoppent ensuite la partie).</w:t>
@@ -420,56 +752,119 @@
         </w:numPr>
       </w:pPr>
       <w:r>
-        <w:t>DISCONNECT (String nomJoueur) :</w:t>
-      </w:r>
-      <w:r>
-        <w:t xml:space="preserve"> JS</w:t>
+        <w:t xml:space="preserve">DISCONNECT (String </w:t>
+      </w:r>
+      <w:proofErr w:type="spellStart"/>
+      <w:r>
+        <w:t>nomJoueur</w:t>
+      </w:r>
+      <w:proofErr w:type="spellEnd"/>
+      <w:r>
+        <w:t>) :</w:t>
+      </w:r>
+      <w:r>
+        <w:t xml:space="preserve"> </w:t>
+      </w:r>
+      <w:proofErr w:type="spellStart"/>
+      <w:r>
+        <w:t>JS</w:t>
+      </w:r>
+      <w:r>
+        <w:t>on</w:t>
+      </w:r>
+      <w:proofErr w:type="spellEnd"/>
+      <w:r>
+        <w:t xml:space="preserve"> =&gt; indique qu’un joueur a perdu la connexion.</w:t>
+      </w:r>
+    </w:p>
+    <w:p>
+      <w:r>
+        <w:t>Lorsque rien n’est précisé</w:t>
+      </w:r>
+      <w:r>
+        <w:t xml:space="preserve">, le serveur renvoie des chaînes de caractères sous format </w:t>
+      </w:r>
+      <w:proofErr w:type="spellStart"/>
+      <w:r>
+        <w:t>Json</w:t>
+      </w:r>
+      <w:proofErr w:type="spellEnd"/>
+      <w:r>
+        <w:t>, contenant :</w:t>
+      </w:r>
+    </w:p>
+    <w:p>
+      <w:pPr>
+        <w:pStyle w:val="Paragraphedeliste"/>
+        <w:numPr>
+          <w:ilvl w:val="0"/>
+          <w:numId w:val="1"/>
+        </w:numPr>
+      </w:pPr>
+      <w:r>
+        <w:t>Le statut : ACCEPT ou REFUSE.</w:t>
+      </w:r>
+    </w:p>
+    <w:p>
+      <w:pPr>
+        <w:pStyle w:val="Paragraphedeliste"/>
+        <w:numPr>
+          <w:ilvl w:val="0"/>
+          <w:numId w:val="1"/>
+        </w:numPr>
+      </w:pPr>
+      <w:r>
+        <w:t>Un</w:t>
+      </w:r>
+      <w:r>
+        <w:t xml:space="preserve"> message d’erreur identifié par ERROR</w:t>
+      </w:r>
+      <w:r>
+        <w:t>, qui peut être vide</w:t>
+      </w:r>
+      <w:r>
+        <w:t>.</w:t>
+      </w:r>
+    </w:p>
+    <w:p>
+      <w:pPr>
+        <w:pStyle w:val="Titre1"/>
+      </w:pPr>
+      <w:r>
+        <w:t>Structure des messages</w:t>
+      </w:r>
+    </w:p>
+    <w:p>
+      <w:pPr>
+        <w:spacing w:after="0"/>
+      </w:pPr>
+      <w:r>
+        <w:t>COMMANDE</w:t>
+      </w:r>
+    </w:p>
+    <w:p>
+      <w:proofErr w:type="spellStart"/>
+      <w:r>
+        <w:t>StructureJson</w:t>
+      </w:r>
+      <w:proofErr w:type="spellEnd"/>
+    </w:p>
+    <w:p>
+      <w:r>
+        <w:t xml:space="preserve">La structure </w:t>
+      </w:r>
+      <w:proofErr w:type="spellStart"/>
+      <w:r>
+        <w:t>Json</w:t>
+      </w:r>
+      <w:proofErr w:type="spellEnd"/>
+      <w:r>
+        <w:t xml:space="preserve"> contient simplement</w:t>
       </w:r>
       <w:bookmarkStart w:id="0" w:name="_GoBack"/>
       <w:bookmarkEnd w:id="0"/>
       <w:r>
-        <w:t>on =&gt; indique qu’un joueur a perdu la connexion.</w:t>
-      </w:r>
-    </w:p>
-    <w:p>
-      <w:r>
-        <w:t>Lorsque rien n’est précisé</w:t>
-      </w:r>
-      <w:r>
-        <w:t>, le serveur renvoie des chaînes de caractères sous format Json, contenant :</w:t>
-      </w:r>
-    </w:p>
-    <w:p>
-      <w:pPr>
-        <w:pStyle w:val="Paragraphedeliste"/>
-        <w:numPr>
-          <w:ilvl w:val="0"/>
-          <w:numId w:val="1"/>
-        </w:numPr>
-      </w:pPr>
-      <w:r>
-        <w:t>Le statut : ACCEPT ou REFUSE.</w:t>
-      </w:r>
-    </w:p>
-    <w:p>
-      <w:pPr>
-        <w:pStyle w:val="Paragraphedeliste"/>
-        <w:numPr>
-          <w:ilvl w:val="0"/>
-          <w:numId w:val="1"/>
-        </w:numPr>
-      </w:pPr>
-      <w:r>
-        <w:t>Un</w:t>
-      </w:r>
-      <w:r>
-        <w:t xml:space="preserve"> message d’erreur identifié par ERROR</w:t>
-      </w:r>
-      <w:r>
-        <w:t>, qui peut être vide</w:t>
-      </w:r>
-      <w:r>
-        <w:t>.</w:t>
+        <w:t xml:space="preserve"> une liste de d’attributs-valeurs.</w:t>
       </w:r>
     </w:p>
     <w:sectPr>

</xml_diff>